<commit_message>
Week 2: Updated email & phone number of member
</commit_message>
<xml_diff>
--- a/week-2/BienBanHopNhom.docx
+++ b/week-2/BienBanHopNhom.docx
@@ -582,10 +582,7 @@
       </w:r>
       <w:proofErr w:type="spellEnd"/>
       <w:r>
-        <w:t xml:space="preserve">: </w:t>
-      </w:r>
-      <w:r>
-        <w:t>15</w:t>
+        <w:t>: 15</w:t>
       </w:r>
       <w:r>
         <w:tab/>
@@ -719,11 +716,15 @@
               <w:spacing w:after="0"/>
               <w:jc w:val="center"/>
               <w:rPr>
+                <w:b/>
+                <w:bCs/>
                 <w:szCs w:val="24"/>
               </w:rPr>
             </w:pPr>
             <w:r>
               <w:rPr>
+                <w:b/>
+                <w:bCs/>
                 <w:szCs w:val="24"/>
               </w:rPr>
               <w:t>STT</w:t>
@@ -737,12 +738,17 @@
           <w:p>
             <w:pPr>
               <w:spacing w:after="0"/>
-              <w:rPr>
+              <w:jc w:val="center"/>
+              <w:rPr>
+                <w:b/>
+                <w:bCs/>
                 <w:szCs w:val="24"/>
               </w:rPr>
             </w:pPr>
             <w:r>
               <w:rPr>
+                <w:b/>
+                <w:bCs/>
                 <w:szCs w:val="24"/>
               </w:rPr>
               <w:t>MSSV</w:t>
@@ -756,13 +762,18 @@
           <w:p>
             <w:pPr>
               <w:spacing w:after="0"/>
-              <w:rPr>
+              <w:jc w:val="center"/>
+              <w:rPr>
+                <w:b/>
+                <w:bCs/>
                 <w:szCs w:val="24"/>
               </w:rPr>
             </w:pPr>
             <w:proofErr w:type="spellStart"/>
             <w:r>
               <w:rPr>
+                <w:b/>
+                <w:bCs/>
                 <w:szCs w:val="24"/>
               </w:rPr>
               <w:t>Họ</w:t>
@@ -770,13 +781,17 @@
             <w:proofErr w:type="spellEnd"/>
             <w:r>
               <w:rPr>
-                <w:szCs w:val="24"/>
-              </w:rPr>
-              <w:t xml:space="preserve"> </w:t>
-            </w:r>
-            <w:proofErr w:type="spellStart"/>
-            <w:r>
-              <w:rPr>
+                <w:b/>
+                <w:bCs/>
+                <w:szCs w:val="24"/>
+              </w:rPr>
+              <w:t xml:space="preserve"> </w:t>
+            </w:r>
+            <w:proofErr w:type="spellStart"/>
+            <w:r>
+              <w:rPr>
+                <w:b/>
+                <w:bCs/>
                 <w:szCs w:val="24"/>
               </w:rPr>
               <w:t>và</w:t>
@@ -784,13 +799,17 @@
             <w:proofErr w:type="spellEnd"/>
             <w:r>
               <w:rPr>
-                <w:szCs w:val="24"/>
-              </w:rPr>
-              <w:t xml:space="preserve"> </w:t>
-            </w:r>
-            <w:proofErr w:type="spellStart"/>
-            <w:r>
-              <w:rPr>
+                <w:b/>
+                <w:bCs/>
+                <w:szCs w:val="24"/>
+              </w:rPr>
+              <w:t xml:space="preserve"> </w:t>
+            </w:r>
+            <w:proofErr w:type="spellStart"/>
+            <w:r>
+              <w:rPr>
+                <w:b/>
+                <w:bCs/>
                 <w:szCs w:val="24"/>
               </w:rPr>
               <w:t>tên</w:t>
@@ -805,12 +824,17 @@
           <w:p>
             <w:pPr>
               <w:spacing w:after="0"/>
-              <w:rPr>
+              <w:jc w:val="center"/>
+              <w:rPr>
+                <w:b/>
+                <w:bCs/>
                 <w:szCs w:val="24"/>
               </w:rPr>
             </w:pPr>
             <w:r>
               <w:rPr>
+                <w:b/>
+                <w:bCs/>
                 <w:szCs w:val="24"/>
               </w:rPr>
               <w:t>Email</w:t>
@@ -826,11 +850,15 @@
               <w:spacing w:after="0"/>
               <w:jc w:val="center"/>
               <w:rPr>
+                <w:b/>
+                <w:bCs/>
                 <w:szCs w:val="24"/>
               </w:rPr>
             </w:pPr>
             <w:r>
               <w:rPr>
+                <w:b/>
+                <w:bCs/>
                 <w:szCs w:val="24"/>
               </w:rPr>
               <w:t>SĐT</w:t>
@@ -1012,6 +1040,21 @@
                 <w:szCs w:val="24"/>
               </w:rPr>
             </w:pPr>
+            <w:hyperlink r:id="rId7" w:history="1">
+              <w:r>
+                <w:rPr>
+                  <w:rStyle w:val="Hyperlink"/>
+                  <w:szCs w:val="24"/>
+                </w:rPr>
+                <w:t>minhthevo123@gmail.com</w:t>
+              </w:r>
+            </w:hyperlink>
+            <w:r>
+              <w:rPr>
+                <w:szCs w:val="24"/>
+              </w:rPr>
+              <w:t xml:space="preserve"> </w:t>
+            </w:r>
           </w:p>
         </w:tc>
         <w:tc>
@@ -1026,6 +1069,12 @@
                 <w:szCs w:val="24"/>
               </w:rPr>
             </w:pPr>
+            <w:r>
+              <w:rPr>
+                <w:szCs w:val="24"/>
+              </w:rPr>
+              <w:t>0981850699</w:t>
+            </w:r>
           </w:p>
         </w:tc>
       </w:tr>
@@ -1123,6 +1172,21 @@
                 <w:szCs w:val="24"/>
               </w:rPr>
             </w:pPr>
+            <w:hyperlink r:id="rId8" w:history="1">
+              <w:r>
+                <w:rPr>
+                  <w:rStyle w:val="Hyperlink"/>
+                  <w:szCs w:val="24"/>
+                </w:rPr>
+                <w:t>tiendatdkdp@gmail.com</w:t>
+              </w:r>
+            </w:hyperlink>
+            <w:r>
+              <w:rPr>
+                <w:szCs w:val="24"/>
+              </w:rPr>
+              <w:t xml:space="preserve"> </w:t>
+            </w:r>
           </w:p>
         </w:tc>
         <w:tc>
@@ -1137,6 +1201,12 @@
                 <w:szCs w:val="24"/>
               </w:rPr>
             </w:pPr>
+            <w:r>
+              <w:rPr>
+                <w:szCs w:val="24"/>
+              </w:rPr>
+              <w:t>0905142539</w:t>
+            </w:r>
           </w:p>
         </w:tc>
       </w:tr>
@@ -1242,6 +1312,21 @@
                 <w:szCs w:val="24"/>
               </w:rPr>
             </w:pPr>
+            <w:hyperlink r:id="rId9" w:history="1">
+              <w:r>
+                <w:rPr>
+                  <w:rStyle w:val="Hyperlink"/>
+                  <w:szCs w:val="24"/>
+                </w:rPr>
+                <w:t>littlefolkcs@gmail.com</w:t>
+              </w:r>
+            </w:hyperlink>
+            <w:r>
+              <w:rPr>
+                <w:szCs w:val="24"/>
+              </w:rPr>
+              <w:t xml:space="preserve"> </w:t>
+            </w:r>
           </w:p>
         </w:tc>
         <w:tc>
@@ -1256,6 +1341,12 @@
                 <w:szCs w:val="24"/>
               </w:rPr>
             </w:pPr>
+            <w:r>
+              <w:rPr>
+                <w:szCs w:val="24"/>
+              </w:rPr>
+              <w:t>0334363079</w:t>
+            </w:r>
           </w:p>
         </w:tc>
       </w:tr>
@@ -1345,6 +1436,21 @@
                 <w:szCs w:val="24"/>
               </w:rPr>
             </w:pPr>
+            <w:hyperlink r:id="rId10" w:history="1">
+              <w:r>
+                <w:rPr>
+                  <w:rStyle w:val="Hyperlink"/>
+                  <w:szCs w:val="24"/>
+                </w:rPr>
+                <w:t>kimnam.cpc@gmail.com</w:t>
+              </w:r>
+            </w:hyperlink>
+            <w:r>
+              <w:rPr>
+                <w:szCs w:val="24"/>
+              </w:rPr>
+              <w:t xml:space="preserve"> </w:t>
+            </w:r>
           </w:p>
         </w:tc>
         <w:tc>
@@ -1359,6 +1465,12 @@
                 <w:szCs w:val="24"/>
               </w:rPr>
             </w:pPr>
+            <w:r>
+              <w:rPr>
+                <w:szCs w:val="24"/>
+              </w:rPr>
+              <w:t>0358783238</w:t>
+            </w:r>
           </w:p>
         </w:tc>
       </w:tr>
@@ -1661,14 +1773,7 @@
           <w:b/>
           <w:bCs/>
         </w:rPr>
-        <w:t>:</w:t>
-      </w:r>
-      <w:r>
-        <w:rPr>
-          <w:b/>
-          <w:bCs/>
-        </w:rPr>
-        <w:t xml:space="preserve"> </w:t>
+        <w:t xml:space="preserve">: </w:t>
       </w:r>
       <w:r>
         <w:t>zoom</w:t>
@@ -1712,10 +1817,7 @@
       </w:r>
       <w:proofErr w:type="spellEnd"/>
       <w:r>
-        <w:t>:</w:t>
-      </w:r>
-      <w:r>
-        <w:t xml:space="preserve"> 20h </w:t>
+        <w:t xml:space="preserve">: 20h </w:t>
       </w:r>
       <w:proofErr w:type="spellStart"/>
       <w:r>
@@ -1767,10 +1869,7 @@
       </w:r>
       <w:proofErr w:type="spellEnd"/>
       <w:r>
-        <w:t>:</w:t>
-      </w:r>
-      <w:r>
-        <w:t xml:space="preserve"> 21h50 </w:t>
+        <w:t xml:space="preserve">: 21h50 </w:t>
       </w:r>
       <w:proofErr w:type="spellStart"/>
       <w:r>
@@ -4625,15 +4724,15 @@
                 <w:bCs/>
                 <w:szCs w:val="24"/>
               </w:rPr>
-              <w:t xml:space="preserve"> resumé (CV) c</w:t>
-            </w:r>
-            <w:proofErr w:type="spellStart"/>
-            <w:r>
-              <w:rPr>
-                <w:bCs/>
-                <w:szCs w:val="24"/>
-              </w:rPr>
-              <w:t>ủa</w:t>
+              <w:t xml:space="preserve"> resumé (CV) </w:t>
+            </w:r>
+            <w:proofErr w:type="spellStart"/>
+            <w:r>
+              <w:rPr>
+                <w:bCs/>
+                <w:szCs w:val="24"/>
+              </w:rPr>
+              <w:t>của</w:t>
             </w:r>
             <w:proofErr w:type="spellEnd"/>
             <w:r>
@@ -6821,6 +6920,7 @@
   <w:style w:type="character" w:default="1" w:styleId="DefaultParagraphFont">
     <w:name w:val="Default Paragraph Font"/>
     <w:uiPriority w:val="1"/>
+    <w:semiHidden/>
     <w:unhideWhenUsed/>
   </w:style>
   <w:style w:type="table" w:default="1" w:styleId="TableNormal">

</xml_diff>